<commit_message>
Fix the problem  from Printer Detail Pages to click  inject printer's sub-menu not link to the pages
</commit_message>
<xml_diff>
--- a/images/products-detail/Inkjet Printers/Eco-Solvent Inkjet Printers/with XP600 Printhead/AM1601XP 1.6meter Inkjet printer with 1 XP600 Printhead/AM1601XP 1.6meter Inkjet printer with 1 XP600 Printhead (the economic version).docx
+++ b/images/products-detail/Inkjet Printers/Eco-Solvent Inkjet Printers/with XP600 Printhead/AM1601XP 1.6meter Inkjet printer with 1 XP600 Printhead/AM1601XP 1.6meter Inkjet printer with 1 XP600 Printhead (the economic version).docx
@@ -83,12 +83,12 @@
           <w:noProof/>
         </w:rPr>
         <w:drawing>
-          <wp:inline distT="0" distB="0" distL="0" distR="0" wp14:anchorId="3D3F707F" wp14:editId="5279852E">
-            <wp:extent cx="5943600" cy="3185160"/>
+          <wp:inline distT="0" distB="0" distL="0" distR="0" wp14:anchorId="3D3F707F" wp14:editId="6EDBE6B1">
+            <wp:extent cx="5486400" cy="3657600"/>
             <wp:effectExtent l="0" t="0" r="0" b="0"/>
             <wp:docPr id="1196743022" name="Picture 8"/>
             <wp:cNvGraphicFramePr>
-              <a:graphicFrameLocks xmlns:a="http://schemas.openxmlformats.org/drawingml/2006/main" noChangeAspect="1"/>
+              <a:graphicFrameLocks xmlns:a="http://schemas.openxmlformats.org/drawingml/2006/main"/>
             </wp:cNvGraphicFramePr>
             <a:graphic xmlns:a="http://schemas.openxmlformats.org/drawingml/2006/main">
               <a:graphicData uri="http://schemas.openxmlformats.org/drawingml/2006/picture">
@@ -115,7 +115,7 @@
                   <pic:spPr bwMode="auto">
                     <a:xfrm>
                       <a:off x="0" y="0"/>
-                      <a:ext cx="5943600" cy="3185160"/>
+                      <a:ext cx="5486400" cy="3657600"/>
                     </a:xfrm>
                     <a:prstGeom prst="rect">
                       <a:avLst/>
@@ -194,34 +194,76 @@
       </w:r>
     </w:p>
     <w:p>
-      <w:r>
-        <w:t>Color : CMYK</w:t>
-      </w:r>
-    </w:p>
-    <w:p>
-      <w:r>
-        <w:t>Ink :Eco-Solvent ink,</w:t>
+      <w:proofErr w:type="gramStart"/>
+      <w:r>
+        <w:t>Color :</w:t>
+      </w:r>
+      <w:proofErr w:type="gramEnd"/>
+      <w:r>
+        <w:t xml:space="preserve"> CMYK</w:t>
+      </w:r>
+    </w:p>
+    <w:p>
+      <w:proofErr w:type="gramStart"/>
+      <w:r>
+        <w:t>Ink :Eco</w:t>
+      </w:r>
+      <w:proofErr w:type="gramEnd"/>
+      <w:r>
+        <w:t>-Solvent ink,</w:t>
       </w:r>
       <w:r>
         <w:t xml:space="preserve"> </w:t>
       </w:r>
       <w:r>
-        <w:t>Sublimation Ink(or other water based ink)</w:t>
-      </w:r>
-    </w:p>
-    <w:p>
-      <w:r>
-        <w:t>Ink Capacity : 1 Liter per Color</w:t>
-      </w:r>
-    </w:p>
-    <w:p>
-      <w:r>
-        <w:t>Port of Connection to Computer : USB/NET</w:t>
+        <w:t xml:space="preserve">Sublimation </w:t>
+      </w:r>
+      <w:proofErr w:type="gramStart"/>
+      <w:r>
+        <w:t>Ink(</w:t>
+      </w:r>
+      <w:proofErr w:type="gramEnd"/>
+      <w:r>
+        <w:t xml:space="preserve">or other </w:t>
+      </w:r>
+      <w:proofErr w:type="gramStart"/>
+      <w:r>
+        <w:t>water based</w:t>
+      </w:r>
+      <w:proofErr w:type="gramEnd"/>
+      <w:r>
+        <w:t xml:space="preserve"> ink)</w:t>
+      </w:r>
+    </w:p>
+    <w:p>
+      <w:r>
+        <w:t xml:space="preserve">Ink </w:t>
+      </w:r>
+      <w:proofErr w:type="gramStart"/>
+      <w:r>
+        <w:t>Capacity :</w:t>
+      </w:r>
+      <w:proofErr w:type="gramEnd"/>
+      <w:r>
+        <w:t xml:space="preserve"> 1 Liter per Color</w:t>
       </w:r>
     </w:p>
     <w:p>
       <w:r>
         <w:lastRenderedPageBreak/>
+        <w:t xml:space="preserve">Port of Connection to </w:t>
+      </w:r>
+      <w:proofErr w:type="gramStart"/>
+      <w:r>
+        <w:t>Computer :</w:t>
+      </w:r>
+      <w:proofErr w:type="gramEnd"/>
+      <w:r>
+        <w:t xml:space="preserve"> USB/NET</w:t>
+      </w:r>
+    </w:p>
+    <w:p>
+      <w:r>
         <w:t>Print head to Media distance: 2mm to 3 mm</w:t>
       </w:r>
     </w:p>
@@ -242,8 +284,13 @@
     </w:p>
     <w:p>
       <w:r>
-        <w:t>Printing System: Sengyang</w:t>
-      </w:r>
+        <w:t xml:space="preserve">Printing System: </w:t>
+      </w:r>
+      <w:proofErr w:type="spellStart"/>
+      <w:r>
+        <w:t>Sengyang</w:t>
+      </w:r>
+      <w:proofErr w:type="spellEnd"/>
     </w:p>
     <w:p>
       <w:r>
@@ -252,13 +299,34 @@
     </w:p>
     <w:p>
       <w:r>
-        <w:t>Rip Software : Maintop, RIIN, Photoprint</w:t>
-      </w:r>
-    </w:p>
-    <w:p>
-      <w:r>
-        <w:t>Photo format: JPG,TIFF,BMP,PDF</w:t>
-      </w:r>
+        <w:t xml:space="preserve">Rip </w:t>
+      </w:r>
+      <w:proofErr w:type="gramStart"/>
+      <w:r>
+        <w:t>Software :</w:t>
+      </w:r>
+      <w:proofErr w:type="gramEnd"/>
+      <w:r>
+        <w:t xml:space="preserve"> Maintop, RIIN, Photoprint</w:t>
+      </w:r>
+    </w:p>
+    <w:p>
+      <w:r>
+        <w:t xml:space="preserve">Photo format: </w:t>
+      </w:r>
+      <w:proofErr w:type="gramStart"/>
+      <w:r>
+        <w:t>JPG,TIFF</w:t>
+      </w:r>
+      <w:proofErr w:type="gramEnd"/>
+      <w:r>
+        <w:t>,</w:t>
+      </w:r>
+      <w:proofErr w:type="gramStart"/>
+      <w:r>
+        <w:t>BMP,PDF</w:t>
+      </w:r>
+      <w:proofErr w:type="gramEnd"/>
     </w:p>
     <w:p>
       <w:r>
@@ -334,12 +402,12 @@
         </w:rPr>
         <w:lastRenderedPageBreak/>
         <w:drawing>
-          <wp:inline distT="0" distB="0" distL="0" distR="0" wp14:anchorId="45CB9B6B" wp14:editId="7CA682BD">
+          <wp:inline distT="0" distB="0" distL="0" distR="0" wp14:anchorId="45CB9B6B" wp14:editId="162D5B03">
             <wp:extent cx="5943600" cy="2818765"/>
             <wp:effectExtent l="0" t="0" r="0" b="635"/>
             <wp:docPr id="1788061300" name="Picture 7"/>
             <wp:cNvGraphicFramePr>
-              <a:graphicFrameLocks xmlns:a="http://schemas.openxmlformats.org/drawingml/2006/main" noChangeAspect="1"/>
+              <a:graphicFrameLocks xmlns:a="http://schemas.openxmlformats.org/drawingml/2006/main"/>
             </wp:cNvGraphicFramePr>
             <a:graphic xmlns:a="http://schemas.openxmlformats.org/drawingml/2006/main">
               <a:graphicData uri="http://schemas.openxmlformats.org/drawingml/2006/picture">
@@ -385,7 +453,15 @@
     </w:p>
     <w:p>
       <w:r>
-        <w:t>Print head Maintenance Station(Print Head cleaning station)</w:t>
+        <w:t xml:space="preserve">Print head Maintenance </w:t>
+      </w:r>
+      <w:proofErr w:type="gramStart"/>
+      <w:r>
+        <w:t>Station(</w:t>
+      </w:r>
+      <w:proofErr w:type="gramEnd"/>
+      <w:r>
+        <w:t>Print Head cleaning station)</w:t>
       </w:r>
     </w:p>
     <w:p>
@@ -394,7 +470,7 @@
           <w:noProof/>
         </w:rPr>
         <w:drawing>
-          <wp:inline distT="0" distB="0" distL="0" distR="0" wp14:anchorId="2F162533" wp14:editId="6EF50A62">
+          <wp:inline distT="0" distB="0" distL="0" distR="0" wp14:anchorId="2F162533" wp14:editId="706C8638">
             <wp:extent cx="5943600" cy="2844800"/>
             <wp:effectExtent l="0" t="0" r="0" b="0"/>
             <wp:docPr id="1461706924" name="Picture 6"/>
@@ -455,10 +531,10 @@
         </w:rPr>
         <w:lastRenderedPageBreak/>
         <w:drawing>
-          <wp:inline distT="0" distB="0" distL="0" distR="0" wp14:anchorId="7F9DDA62" wp14:editId="4219916C">
-            <wp:extent cx="5943600" cy="2863215"/>
+          <wp:inline distT="0" distB="0" distL="0" distR="0" wp14:anchorId="72A4A3DE" wp14:editId="5311F367">
+            <wp:extent cx="5943600" cy="2763520"/>
             <wp:effectExtent l="0" t="0" r="0" b="0"/>
-            <wp:docPr id="407114606" name="Picture 5"/>
+            <wp:docPr id="1358750610" name="Picture 1"/>
             <wp:cNvGraphicFramePr>
               <a:graphicFrameLocks xmlns:a="http://schemas.openxmlformats.org/drawingml/2006/main" noChangeAspect="1"/>
             </wp:cNvGraphicFramePr>
@@ -466,36 +542,23 @@
               <a:graphicData uri="http://schemas.openxmlformats.org/drawingml/2006/picture">
                 <pic:pic xmlns:pic="http://schemas.openxmlformats.org/drawingml/2006/picture">
                   <pic:nvPicPr>
-                    <pic:cNvPr id="0" name="Picture 24"/>
-                    <pic:cNvPicPr>
-                      <a:picLocks noChangeAspect="1" noChangeArrowheads="1"/>
-                    </pic:cNvPicPr>
+                    <pic:cNvPr id="1358750610" name=""/>
+                    <pic:cNvPicPr/>
                   </pic:nvPicPr>
                   <pic:blipFill>
-                    <a:blip r:embed="rId8">
-                      <a:extLst>
-                        <a:ext uri="{28A0092B-C50C-407E-A947-70E740481C1C}">
-                          <a14:useLocalDpi xmlns:a14="http://schemas.microsoft.com/office/drawing/2010/main" val="0"/>
-                        </a:ext>
-                      </a:extLst>
-                    </a:blip>
-                    <a:srcRect/>
+                    <a:blip r:embed="rId8"/>
                     <a:stretch>
                       <a:fillRect/>
                     </a:stretch>
                   </pic:blipFill>
-                  <pic:spPr bwMode="auto">
+                  <pic:spPr>
                     <a:xfrm>
                       <a:off x="0" y="0"/>
-                      <a:ext cx="5943600" cy="2863215"/>
+                      <a:ext cx="5943600" cy="2763520"/>
                     </a:xfrm>
                     <a:prstGeom prst="rect">
                       <a:avLst/>
                     </a:prstGeom>
-                    <a:noFill/>
-                    <a:ln>
-                      <a:noFill/>
-                    </a:ln>
                   </pic:spPr>
                 </pic:pic>
               </a:graphicData>

</xml_diff>